<commit_message>
Interface and back-end for start screen and characters
</commit_message>
<xml_diff>
--- a/SD4_kkleber_sohlrich_rsanders_sspangler/SD4_kkleber_sohlrich_rsanders_sspangler/Documents/SD4_Design_Networking.docx
+++ b/SD4_kkleber_sohlrich_rsanders_sspangler/SD4_kkleber_sohlrich_rsanders_sspangler/Documents/SD4_Design_Networking.docx
@@ -6,6 +6,8 @@
       <w:pPr>
         <w:pStyle w:val="Heading1"/>
       </w:pPr>
+      <w:bookmarkStart w:id="0" w:name="_GoBack"/>
+      <w:bookmarkEnd w:id="0"/>
       <w:r>
         <w:t>Networking</w:t>
       </w:r>
@@ -958,8 +960,6 @@
           <w:rFonts w:ascii="Arial" w:hAnsi="Arial" w:cs="Arial"/>
         </w:rPr>
       </w:pPr>
-      <w:bookmarkStart w:id="0" w:name="_GoBack"/>
-      <w:bookmarkEnd w:id="0"/>
     </w:p>
     <w:p>
       <w:pPr>
@@ -1972,6 +1972,18 @@
           <w:rFonts w:ascii="Arial" w:hAnsi="Arial" w:cs="Arial"/>
         </w:rPr>
         <w:t xml:space="preserve">-RPC group 0 is for </w:t>
+      </w:r>
+      <w:r>
+        <w:rPr>
+          <w:rFonts w:ascii="Arial" w:hAnsi="Arial" w:cs="Arial"/>
+        </w:rPr>
+        <w:t>instantiati</w:t>
+      </w:r>
+      <w:r>
+        <w:rPr>
+          <w:rFonts w:ascii="Arial" w:hAnsi="Arial" w:cs="Arial"/>
+        </w:rPr>
+        <w:t>ons.</w:t>
       </w:r>
     </w:p>
     <w:sectPr>

</xml_diff>